<commit_message>
more edits to data analysis
</commit_message>
<xml_diff>
--- a/documents/Data_Analysis_Minor_info.docx
+++ b/documents/Data_Analysis_Minor_info.docx
@@ -5,8 +5,20 @@
     <w:p>
       <w:pPr>
         <w:jc w:val="center"/>
-      </w:pPr>
-      <w:r>
+        <w:rPr>
+          <w:b/>
+          <w:bCs/>
+          <w:sz w:val="32"/>
+          <w:szCs w:val="32"/>
+        </w:rPr>
+      </w:pPr>
+      <w:r>
+        <w:rPr>
+          <w:b/>
+          <w:bCs/>
+          <w:sz w:val="32"/>
+          <w:szCs w:val="32"/>
+        </w:rPr>
         <w:t>Data Analysis Minor</w:t>
       </w:r>
     </w:p>
@@ -16,7 +28,21 @@
       </w:pPr>
     </w:p>
     <w:p>
-      <w:r>
+      <w:pPr>
+        <w:rPr>
+          <w:b/>
+          <w:bCs/>
+          <w:sz w:val="28"/>
+          <w:szCs w:val="28"/>
+        </w:rPr>
+      </w:pPr>
+      <w:r>
+        <w:rPr>
+          <w:b/>
+          <w:bCs/>
+          <w:sz w:val="28"/>
+          <w:szCs w:val="28"/>
+        </w:rPr>
         <w:t>Courses in the Minor</w:t>
       </w:r>
     </w:p>
@@ -296,7 +322,21 @@
     </w:p>
     <w:p/>
     <w:p>
-      <w:r>
+      <w:pPr>
+        <w:rPr>
+          <w:b/>
+          <w:bCs/>
+          <w:sz w:val="28"/>
+          <w:szCs w:val="28"/>
+        </w:rPr>
+      </w:pPr>
+      <w:r>
+        <w:rPr>
+          <w:b/>
+          <w:bCs/>
+          <w:sz w:val="28"/>
+          <w:szCs w:val="28"/>
+        </w:rPr>
         <w:t>Planning Your Courses</w:t>
       </w:r>
     </w:p>
@@ -388,7 +428,21 @@
       </w:r>
     </w:p>
     <w:p>
-      <w:r>
+      <w:pPr>
+        <w:rPr>
+          <w:b/>
+          <w:bCs/>
+          <w:sz w:val="28"/>
+          <w:szCs w:val="28"/>
+        </w:rPr>
+      </w:pPr>
+      <w:r>
+        <w:rPr>
+          <w:b/>
+          <w:bCs/>
+          <w:sz w:val="28"/>
+          <w:szCs w:val="28"/>
+        </w:rPr>
         <w:t>Sample Completion Sequences</w:t>
       </w:r>
     </w:p>
@@ -682,6 +736,7 @@
         </w:numPr>
       </w:pPr>
       <w:r>
+        <w:lastRenderedPageBreak/>
         <w:t>Fall of Year Two</w:t>
       </w:r>
     </w:p>
@@ -694,7 +749,6 @@
         </w:numPr>
       </w:pPr>
       <w:r>
-        <w:lastRenderedPageBreak/>
         <w:t>CSC 303</w:t>
       </w:r>
       <w:r>

</xml_diff>